<commit_message>
Correzione ordine directory e scrittura risultati
Corretti i numeri per le parti di LQG e LQT. Scritta qualche
conclusione, già presente nel codice matlab, nel file lqr.docx
</commit_message>
<xml_diff>
--- a/1 - LQR/lqr.docx
+++ b/1 - LQR/lqr.docx
@@ -1,23 +1,247 @@
 
 <file path=word/document.xml><?xml version="1.0" encoding="utf-8"?>
-<w:document xmlns:wpc="http://schemas.microsoft.com/office/word/2010/wordprocessingCanvas" xmlns:mc="http://schemas.openxmlformats.org/markup-compatibility/2006" xmlns:o="urn:schemas-microsoft-com:office:office" xmlns:r="http://schemas.openxmlformats.org/officeDocument/2006/relationships" xmlns:m="http://schemas.openxmlformats.org/officeDocument/2006/math" xmlns:v="urn:schemas-microsoft-com:vml" xmlns:wp14="http://schemas.microsoft.com/office/word/2010/wordprocessingDrawing" xmlns:wp="http://schemas.openxmlformats.org/drawingml/2006/wordprocessingDrawing" xmlns:w10="urn:schemas-microsoft-com:office:word" xmlns:w="http://schemas.openxmlformats.org/wordprocessingml/2006/main" xmlns:w14="http://schemas.microsoft.com/office/word/2010/wordml" xmlns:w15="http://schemas.microsoft.com/office/word/2012/wordml" xmlns:wpg="http://schemas.microsoft.com/office/word/2010/wordprocessingGroup" xmlns:wpi="http://schemas.microsoft.com/office/word/2010/wordprocessingInk" xmlns:wne="http://schemas.microsoft.com/office/word/2006/wordml" xmlns:wps="http://schemas.microsoft.com/office/word/2010/wordprocessingShape" mc:Ignorable="w14 w15 wp14">
+<w:document xmlns:wpc="http://schemas.microsoft.com/office/word/2010/wordprocessingCanvas" xmlns:cx="http://schemas.microsoft.com/office/drawing/2014/chartex" xmlns:mc="http://schemas.openxmlformats.org/markup-compatibility/2006" xmlns:o="urn:schemas-microsoft-com:office:office" xmlns:r="http://schemas.openxmlformats.org/officeDocument/2006/relationships" xmlns:m="http://schemas.openxmlformats.org/officeDocument/2006/math" xmlns:v="urn:schemas-microsoft-com:vml" xmlns:wp14="http://schemas.microsoft.com/office/word/2010/wordprocessingDrawing" xmlns:wp="http://schemas.openxmlformats.org/drawingml/2006/wordprocessingDrawing" xmlns:w10="urn:schemas-microsoft-com:office:word" xmlns:w="http://schemas.openxmlformats.org/wordprocessingml/2006/main" xmlns:w14="http://schemas.microsoft.com/office/word/2010/wordml" xmlns:w15="http://schemas.microsoft.com/office/word/2012/wordml" xmlns:w16se="http://schemas.microsoft.com/office/word/2015/wordml/symex" xmlns:wpg="http://schemas.microsoft.com/office/word/2010/wordprocessingGroup" xmlns:wpi="http://schemas.microsoft.com/office/word/2010/wordprocessingInk" xmlns:wne="http://schemas.microsoft.com/office/word/2006/wordml" xmlns:wps="http://schemas.microsoft.com/office/word/2010/wordprocessingShape" mc:Ignorable="w14 w15 w16se wp14">
   <w:body>
     <w:p>
+      <w:pPr>
+        <w:autoSpaceDE w:val="0"/>
+        <w:autoSpaceDN w:val="0"/>
+        <w:adjustRightInd w:val="0"/>
+        <w:spacing w:after="0" w:line="240" w:lineRule="auto"/>
+        <w:rPr>
+          <w:rFonts w:ascii="Courier New" w:hAnsi="Courier New" w:cs="Courier New"/>
+          <w:sz w:val="24"/>
+          <w:szCs w:val="24"/>
+        </w:rPr>
+      </w:pPr>
+      <w:r>
+        <w:rPr>
+          <w:rFonts w:ascii="Courier New" w:hAnsi="Courier New" w:cs="Courier New"/>
+          <w:sz w:val="26"/>
+          <w:szCs w:val="26"/>
+        </w:rPr>
+        <w:t>Guardando i grafici si nota che la condizione x1(t)~2*x2(t)+x3(t) è</w:t>
+      </w:r>
+    </w:p>
+    <w:p>
+      <w:pPr>
+        <w:autoSpaceDE w:val="0"/>
+        <w:autoSpaceDN w:val="0"/>
+        <w:adjustRightInd w:val="0"/>
+        <w:spacing w:after="0" w:line="240" w:lineRule="auto"/>
+        <w:rPr>
+          <w:rFonts w:ascii="Courier New" w:hAnsi="Courier New" w:cs="Courier New"/>
+          <w:sz w:val="24"/>
+          <w:szCs w:val="24"/>
+        </w:rPr>
+      </w:pPr>
+      <w:r>
+        <w:rPr>
+          <w:rFonts w:ascii="Courier New" w:hAnsi="Courier New" w:cs="Courier New"/>
+          <w:sz w:val="26"/>
+          <w:szCs w:val="26"/>
+        </w:rPr>
+        <w:t>verificata a regime.</w:t>
+      </w:r>
+    </w:p>
+    <w:p>
+      <w:pPr>
+        <w:autoSpaceDE w:val="0"/>
+        <w:autoSpaceDN w:val="0"/>
+        <w:adjustRightInd w:val="0"/>
+        <w:spacing w:after="0" w:line="240" w:lineRule="auto"/>
+        <w:rPr>
+          <w:rFonts w:ascii="Courier New" w:hAnsi="Courier New" w:cs="Courier New"/>
+          <w:sz w:val="24"/>
+          <w:szCs w:val="24"/>
+        </w:rPr>
+      </w:pPr>
+      <w:r>
+        <w:rPr>
+          <w:rFonts w:ascii="Courier New" w:hAnsi="Courier New" w:cs="Courier New"/>
+          <w:sz w:val="26"/>
+          <w:szCs w:val="26"/>
+        </w:rPr>
+        <w:t>Facendo una stampa dei controlli si nota che anche le condizioni</w:t>
+      </w:r>
+    </w:p>
+    <w:p>
+      <w:pPr>
+        <w:autoSpaceDE w:val="0"/>
+        <w:autoSpaceDN w:val="0"/>
+        <w:adjustRightInd w:val="0"/>
+        <w:spacing w:after="0" w:line="240" w:lineRule="auto"/>
+        <w:rPr>
+          <w:rFonts w:ascii="Courier New" w:hAnsi="Courier New" w:cs="Courier New"/>
+          <w:sz w:val="26"/>
+          <w:szCs w:val="26"/>
+        </w:rPr>
+      </w:pPr>
+      <w:r>
+        <w:rPr>
+          <w:rFonts w:ascii="Courier New" w:hAnsi="Courier New" w:cs="Courier New"/>
+          <w:sz w:val="26"/>
+          <w:szCs w:val="26"/>
+        </w:rPr>
+        <w:t>u3(t)~4*u1(t) e u4(t)~2*u5(t) sono (più o meno) soddisfatte per t&gt;1</w:t>
+      </w:r>
+    </w:p>
+    <w:p>
+      <w:pPr>
+        <w:autoSpaceDE w:val="0"/>
+        <w:autoSpaceDN w:val="0"/>
+        <w:adjustRightInd w:val="0"/>
+        <w:spacing w:after="0" w:line="240" w:lineRule="auto"/>
+        <w:rPr>
+          <w:rFonts w:ascii="Courier New" w:hAnsi="Courier New" w:cs="Courier New"/>
+          <w:sz w:val="26"/>
+          <w:szCs w:val="26"/>
+        </w:rPr>
+      </w:pPr>
+    </w:p>
+    <w:p>
+      <w:pPr>
+        <w:autoSpaceDE w:val="0"/>
+        <w:autoSpaceDN w:val="0"/>
+        <w:adjustRightInd w:val="0"/>
+        <w:spacing w:after="0" w:line="240" w:lineRule="auto"/>
+        <w:rPr>
+          <w:rFonts w:ascii="Courier New" w:hAnsi="Courier New" w:cs="Courier New"/>
+          <w:sz w:val="24"/>
+          <w:szCs w:val="24"/>
+        </w:rPr>
+      </w:pPr>
+      <w:r>
+        <w:rPr>
+          <w:rFonts w:ascii="Courier New" w:hAnsi="Courier New" w:cs="Courier New"/>
+          <w:sz w:val="26"/>
+          <w:szCs w:val="26"/>
+        </w:rPr>
+        <w:t xml:space="preserve">Si nota anche che, stampando </w:t>
+      </w:r>
+      <w:proofErr w:type="spellStart"/>
+      <w:r>
+        <w:rPr>
+          <w:rFonts w:ascii="Courier New" w:hAnsi="Courier New" w:cs="Courier New"/>
+          <w:sz w:val="26"/>
+          <w:szCs w:val="26"/>
+        </w:rPr>
+        <w:t>diffK</w:t>
+      </w:r>
+      <w:proofErr w:type="spellEnd"/>
+      <w:r>
+        <w:rPr>
+          <w:rFonts w:ascii="Courier New" w:hAnsi="Courier New" w:cs="Courier New"/>
+          <w:sz w:val="26"/>
+          <w:szCs w:val="26"/>
+        </w:rPr>
+        <w:t xml:space="preserve"> e </w:t>
+      </w:r>
+      <w:proofErr w:type="spellStart"/>
+      <w:r>
+        <w:rPr>
+          <w:rFonts w:ascii="Courier New" w:hAnsi="Courier New" w:cs="Courier New"/>
+          <w:sz w:val="26"/>
+          <w:szCs w:val="26"/>
+        </w:rPr>
+        <w:t>diffK_inf</w:t>
+      </w:r>
+      <w:proofErr w:type="spellEnd"/>
+      <w:r>
+        <w:rPr>
+          <w:rFonts w:ascii="Courier New" w:hAnsi="Courier New" w:cs="Courier New"/>
+          <w:sz w:val="26"/>
+          <w:szCs w:val="26"/>
+        </w:rPr>
+        <w:t xml:space="preserve">, che la funzione personalizzata per risolvere </w:t>
+      </w:r>
+      <w:proofErr w:type="spellStart"/>
+      <w:r>
+        <w:rPr>
+          <w:rFonts w:ascii="Courier New" w:hAnsi="Courier New" w:cs="Courier New"/>
+          <w:sz w:val="26"/>
+          <w:szCs w:val="26"/>
+        </w:rPr>
+        <w:t>Riccati</w:t>
+      </w:r>
+      <w:proofErr w:type="spellEnd"/>
+      <w:r>
+        <w:rPr>
+          <w:rFonts w:ascii="Courier New" w:hAnsi="Courier New" w:cs="Courier New"/>
+          <w:sz w:val="26"/>
+          <w:szCs w:val="26"/>
+        </w:rPr>
+        <w:t xml:space="preserve"> funzioni, in quanto i valori delle due matrici tendono tutti a 0, ovvero K ~ </w:t>
+      </w:r>
+      <w:proofErr w:type="spellStart"/>
+      <w:r>
+        <w:rPr>
+          <w:rFonts w:ascii="Courier New" w:hAnsi="Courier New" w:cs="Courier New"/>
+          <w:sz w:val="26"/>
+          <w:szCs w:val="26"/>
+        </w:rPr>
+        <w:t>myK</w:t>
+      </w:r>
+      <w:proofErr w:type="spellEnd"/>
+      <w:r>
+        <w:rPr>
+          <w:rFonts w:ascii="Courier New" w:hAnsi="Courier New" w:cs="Courier New"/>
+          <w:sz w:val="26"/>
+          <w:szCs w:val="26"/>
+        </w:rPr>
+        <w:t xml:space="preserve"> e </w:t>
+      </w:r>
+      <w:proofErr w:type="spellStart"/>
+      <w:r>
+        <w:rPr>
+          <w:rFonts w:ascii="Courier New" w:hAnsi="Courier New" w:cs="Courier New"/>
+          <w:sz w:val="26"/>
+          <w:szCs w:val="26"/>
+        </w:rPr>
+        <w:t>K_inf</w:t>
+      </w:r>
+      <w:proofErr w:type="spellEnd"/>
+      <w:r>
+        <w:rPr>
+          <w:rFonts w:ascii="Courier New" w:hAnsi="Courier New" w:cs="Courier New"/>
+          <w:sz w:val="26"/>
+          <w:szCs w:val="26"/>
+        </w:rPr>
+        <w:t xml:space="preserve"> ~ </w:t>
+      </w:r>
+      <w:proofErr w:type="spellStart"/>
+      <w:r>
+        <w:rPr>
+          <w:rFonts w:ascii="Courier New" w:hAnsi="Courier New" w:cs="Courier New"/>
+          <w:sz w:val="26"/>
+          <w:szCs w:val="26"/>
+        </w:rPr>
+        <w:t>myK_inf</w:t>
+      </w:r>
+      <w:proofErr w:type="spellEnd"/>
+      <w:r>
+        <w:rPr>
+          <w:rFonts w:ascii="Courier New" w:hAnsi="Courier New" w:cs="Courier New"/>
+          <w:sz w:val="26"/>
+          <w:szCs w:val="26"/>
+        </w:rPr>
+        <w:t>.</w:t>
+      </w:r>
       <w:bookmarkStart w:id="0" w:name="_GoBack"/>
       <w:bookmarkEnd w:id="0"/>
     </w:p>
     <w:sectPr>
-      <w:pgSz w:w="11906" w:h="16838"/>
-      <w:pgMar w:top="1417" w:right="1134" w:bottom="1134" w:left="1134" w:header="708" w:footer="708" w:gutter="0"/>
-      <w:cols w:space="708"/>
-      <w:docGrid w:linePitch="360"/>
+      <w:pgSz w:w="12240" w:h="15840"/>
+      <w:pgMar w:top="1417" w:right="1134" w:bottom="1134" w:left="1134" w:header="720" w:footer="720" w:gutter="0"/>
+      <w:cols w:space="720"/>
+      <w:noEndnote/>
     </w:sectPr>
   </w:body>
 </w:document>
 </file>
 
 <file path=word/styles.xml><?xml version="1.0" encoding="utf-8"?>
-<w:styles xmlns:mc="http://schemas.openxmlformats.org/markup-compatibility/2006" xmlns:r="http://schemas.openxmlformats.org/officeDocument/2006/relationships" xmlns:w="http://schemas.openxmlformats.org/wordprocessingml/2006/main" xmlns:w14="http://schemas.microsoft.com/office/word/2010/wordml" xmlns:w15="http://schemas.microsoft.com/office/word/2012/wordml" mc:Ignorable="w14 w15">
+<w:styles xmlns:mc="http://schemas.openxmlformats.org/markup-compatibility/2006" xmlns:r="http://schemas.openxmlformats.org/officeDocument/2006/relationships" xmlns:w="http://schemas.openxmlformats.org/wordprocessingml/2006/main" xmlns:w14="http://schemas.microsoft.com/office/word/2010/wordml" xmlns:w15="http://schemas.microsoft.com/office/word/2012/wordml" xmlns:w16se="http://schemas.microsoft.com/office/word/2015/wordml/symex" mc:Ignorable="w14 w15 w16se">
   <w:docDefaults>
     <w:rPrDefault>
       <w:rPr>

</xml_diff>